<commit_message>
Updated sprint retrospective for requested changes
Added Rauf's suggested changes #59
</commit_message>
<xml_diff>
--- a/Sprint 2/Sprint Retrospective/SprintRetrospective.docx
+++ b/Sprint 2/Sprint Retrospective/SprintRetrospective.docx
@@ -259,16 +259,24 @@
       <w:r>
         <w:t>.</w:t>
       </w:r>
-    </w:p>
-    <w:p/>
-    <w:p>
-      <w:r>
-        <w:t>The sprint bu</w:t>
+      <w:r>
+        <w:t xml:space="preserve"> One particular example of this from the feedback video was about scrum meeting notes (readme file) were updated directly on GitHub which pushed to the master branch which is not a good practice so those changes will be from now on pushed to a separate branch first then merged in to the master/dev branch.</w:t>
       </w:r>
       <w:bookmarkStart w:id="0" w:name="_GoBack"/>
       <w:bookmarkEnd w:id="0"/>
-      <w:r>
-        <w:t>rndown chart needs to be modified because we were unsure of how it worked exactly (with regards to inputting values into the spreadsheet – how many story points remaining) so we will focus on adjusting the values in order to fix the chart which will be beneficial as it will show us the pacing of the first sprint, thereby telling us if we started too slow/fast, sped up/slowed down as the week went on etc. Though as noted in the above section we started off slowly as we had to do some research on certain elements of the project (e.g. Java Server Pages) and setting up the database and importing the database took longer than we first anticipated, so the product features ended up being neglected for the first couple of days.</w:t>
+    </w:p>
+    <w:p/>
+    <w:p>
+      <w:r>
+        <w:t xml:space="preserve">The sprint </w:t>
+      </w:r>
+      <w:proofErr w:type="spellStart"/>
+      <w:r>
+        <w:t>burndown</w:t>
+      </w:r>
+      <w:proofErr w:type="spellEnd"/>
+      <w:r>
+        <w:t xml:space="preserve"> chart needs to be modified because we were unsure of how it worked exactly (with regards to inputting values into the spreadsheet – how many story points remaining) so we will focus on adjusting the values in order to fix the chart which will be beneficial as it will show us the pacing of the first sprint, thereby telling us if we started too slow/fast, sped up/slowed down as the week went on etc. Though as noted in the above section we started off slowly as we had to do some research on certain elements of the project (e.g. Java Server Pages) and setting up the database and importing the database took longer than we first anticipated, so the product features ended up being neglected for the first couple of days.</w:t>
       </w:r>
     </w:p>
     <w:sectPr>
@@ -1253,6 +1261,7 @@
   </w:compat>
   <w:rsids>
     <w:rsidRoot w:val="00D13891"/>
+    <w:rsid w:val="00481B81"/>
     <w:rsid w:val="00D13891"/>
   </w:rsids>
   <m:mathPr>
@@ -1969,7 +1978,7 @@
 </file>
 
 <file path=customXml/itemProps1.xml><?xml version="1.0" encoding="utf-8"?>
-<ds:datastoreItem xmlns:ds="http://schemas.openxmlformats.org/officeDocument/2006/customXml" ds:itemID="{5F3AD4A9-524A-4145-8E7D-9B72B4E3E92E}">
+<ds:datastoreItem xmlns:ds="http://schemas.openxmlformats.org/officeDocument/2006/customXml" ds:itemID="{02504681-FCB1-4156-BF74-95FA8A97952A}">
   <ds:schemaRefs>
     <ds:schemaRef ds:uri="http://schemas.openxmlformats.org/officeDocument/2006/bibliography"/>
   </ds:schemaRefs>

</xml_diff>

<commit_message>
Added some details about scrum meetings to improvements section based on video feedback
</commit_message>
<xml_diff>
--- a/Sprint 2/Sprint Retrospective/SprintRetrospective.docx
+++ b/Sprint 2/Sprint Retrospective/SprintRetrospective.docx
@@ -34,7 +34,13 @@
         <w:t xml:space="preserve">As well as scrum meetings in the morning </w:t>
       </w:r>
       <w:r>
-        <w:t xml:space="preserve">we had a group summary at the end of the day where we showed off what progress we had made and what we needed to do tomorrow. This gave us a good </w:t>
+        <w:t xml:space="preserve">we had a group summary at the end of the day where we showed off what progress we had made and what we </w:t>
+      </w:r>
+      <w:r>
+        <w:t>aimed to do for the rest of the day</w:t>
+      </w:r>
+      <w:r>
+        <w:t xml:space="preserve">. This gave us a good </w:t>
       </w:r>
       <w:r>
         <w:t>mind-set</w:t>
@@ -262,8 +268,17 @@
       <w:r>
         <w:t xml:space="preserve"> One particular example of this from the feedback video was about scrum meeting notes (readme file) were updated directly on GitHub which pushed to the master branch which is not a good practice so those changes will be from now on pushed to a separate branch first then merged in to the master/dev branch.</w:t>
       </w:r>
+    </w:p>
+    <w:p/>
+    <w:p>
+      <w:r>
+        <w:t>From the video feedback it seemed like our scrum meetings were too much like reports and not enough like a proper discussion. This was in large part due to us being around each other all day so the meeting almost felt redundant when we knew what everyone was up to, so we will try to do a better job of turning the meeting into more of a discussion and actively present and talk about issues that have been encountered and features that have worked on/will be worked on. We will also try to make our meetings more concise because we went into too much detail about our features and additionally while talking we should update the status of tasks while looking at the product backlog/GitHub project view.</w:t>
+      </w:r>
       <w:bookmarkStart w:id="0" w:name="_GoBack"/>
       <w:bookmarkEnd w:id="0"/>
+      <w:r>
+        <w:t xml:space="preserve"> </w:t>
+      </w:r>
     </w:p>
     <w:p/>
     <w:p>
@@ -1177,541 +1192,6 @@
 </w:styles>
 </file>
 
-<file path=word/glossary/document.xml><?xml version="1.0" encoding="utf-8"?>
-<w:glossaryDocument xmlns:wpc="http://schemas.microsoft.com/office/word/2010/wordprocessingCanvas" xmlns:cx="http://schemas.microsoft.com/office/drawing/2014/chartex" xmlns:cx1="http://schemas.microsoft.com/office/drawing/2015/9/8/chartex" xmlns:mc="http://schemas.openxmlformats.org/markup-compatibility/2006" xmlns:o="urn:schemas-microsoft-com:office:office" xmlns:r="http://schemas.openxmlformats.org/officeDocument/2006/relationships" xmlns:m="http://schemas.openxmlformats.org/officeDocument/2006/math" xmlns:v="urn:schemas-microsoft-com:vml" xmlns:wp14="http://schemas.microsoft.com/office/word/2010/wordprocessingDrawing" xmlns:wp="http://schemas.openxmlformats.org/drawingml/2006/wordprocessingDrawing" xmlns:w10="urn:schemas-microsoft-com:office:word" xmlns:w="http://schemas.openxmlformats.org/wordprocessingml/2006/main" xmlns:w14="http://schemas.microsoft.com/office/word/2010/wordml" xmlns:w15="http://schemas.microsoft.com/office/word/2012/wordml" xmlns:w16se="http://schemas.microsoft.com/office/word/2015/wordml/symex" xmlns:wpg="http://schemas.microsoft.com/office/word/2010/wordprocessingGroup" xmlns:wpi="http://schemas.microsoft.com/office/word/2010/wordprocessingInk" xmlns:wne="http://schemas.microsoft.com/office/word/2006/wordml" xmlns:wps="http://schemas.microsoft.com/office/word/2010/wordprocessingShape" mc:Ignorable="w14 w15 w16se wp14"/>
-</file>
-
-<file path=word/glossary/fontTable.xml><?xml version="1.0" encoding="utf-8"?>
-<w:fonts xmlns:mc="http://schemas.openxmlformats.org/markup-compatibility/2006" xmlns:r="http://schemas.openxmlformats.org/officeDocument/2006/relationships" xmlns:w="http://schemas.openxmlformats.org/wordprocessingml/2006/main" xmlns:w14="http://schemas.microsoft.com/office/word/2010/wordml" xmlns:w15="http://schemas.microsoft.com/office/word/2012/wordml" xmlns:w16se="http://schemas.microsoft.com/office/word/2015/wordml/symex" mc:Ignorable="w14 w15 w16se">
-  <w:font w:name="Calibri">
-    <w:panose1 w:val="020F0502020204030204"/>
-    <w:charset w:val="00"/>
-    <w:family w:val="swiss"/>
-    <w:pitch w:val="variable"/>
-    <w:sig w:usb0="E4002EFF" w:usb1="C000247B" w:usb2="00000009" w:usb3="00000000" w:csb0="000001FF" w:csb1="00000000"/>
-  </w:font>
-  <w:font w:name="Arial">
-    <w:panose1 w:val="020B0604020202020204"/>
-    <w:charset w:val="00"/>
-    <w:family w:val="swiss"/>
-    <w:pitch w:val="variable"/>
-    <w:sig w:usb0="E0002EFF" w:usb1="C000785B" w:usb2="00000009" w:usb3="00000000" w:csb0="000001FF" w:csb1="00000000"/>
-  </w:font>
-  <w:font w:name="Courier New">
-    <w:panose1 w:val="02070309020205020404"/>
-    <w:charset w:val="00"/>
-    <w:family w:val="modern"/>
-    <w:pitch w:val="fixed"/>
-    <w:sig w:usb0="E0002EFF" w:usb1="C0007843" w:usb2="00000009" w:usb3="00000000" w:csb0="000001FF" w:csb1="00000000"/>
-  </w:font>
-  <w:font w:name="Times New Roman">
-    <w:panose1 w:val="02020603050405020304"/>
-    <w:charset w:val="00"/>
-    <w:family w:val="roman"/>
-    <w:pitch w:val="variable"/>
-    <w:sig w:usb0="E0002EFF" w:usb1="C000785B" w:usb2="00000009" w:usb3="00000000" w:csb0="000001FF" w:csb1="00000000"/>
-  </w:font>
-  <w:font w:name="Wingdings">
-    <w:panose1 w:val="05000000000000000000"/>
-    <w:charset w:val="02"/>
-    <w:family w:val="auto"/>
-    <w:pitch w:val="variable"/>
-    <w:sig w:usb0="00000000" w:usb1="10000000" w:usb2="00000000" w:usb3="00000000" w:csb0="80000000" w:csb1="00000000"/>
-  </w:font>
-  <w:font w:name="Symbol">
-    <w:panose1 w:val="05050102010706020507"/>
-    <w:charset w:val="02"/>
-    <w:family w:val="roman"/>
-    <w:pitch w:val="variable"/>
-    <w:sig w:usb0="00000000" w:usb1="10000000" w:usb2="00000000" w:usb3="00000000" w:csb0="80000000" w:csb1="00000000"/>
-  </w:font>
-  <w:font w:name="Calibri Light">
-    <w:panose1 w:val="020F0302020204030204"/>
-    <w:charset w:val="00"/>
-    <w:family w:val="swiss"/>
-    <w:pitch w:val="variable"/>
-    <w:sig w:usb0="E4002EFF" w:usb1="C000247B" w:usb2="00000009" w:usb3="00000000" w:csb0="000001FF" w:csb1="00000000"/>
-  </w:font>
-  <w:font w:name="Yu Gothic Light">
-    <w:altName w:val="游ゴシック Light"/>
-    <w:panose1 w:val="020B0300000000000000"/>
-    <w:charset w:val="80"/>
-    <w:family w:val="swiss"/>
-    <w:pitch w:val="variable"/>
-    <w:sig w:usb0="E00002FF" w:usb1="2AC7FDFF" w:usb2="00000016" w:usb3="00000000" w:csb0="0002009F" w:csb1="00000000"/>
-  </w:font>
-  <w:font w:name="Yu Mincho">
-    <w:altName w:val="Yu Gothic"/>
-    <w:panose1 w:val="00000000000000000000"/>
-    <w:charset w:val="80"/>
-    <w:family w:val="roman"/>
-    <w:notTrueType/>
-    <w:pitch w:val="default"/>
-  </w:font>
-</w:fonts>
-</file>
-
-<file path=word/glossary/settings.xml><?xml version="1.0" encoding="utf-8"?>
-<w:settings xmlns:mc="http://schemas.openxmlformats.org/markup-compatibility/2006" xmlns:o="urn:schemas-microsoft-com:office:office" xmlns:r="http://schemas.openxmlformats.org/officeDocument/2006/relationships" xmlns:m="http://schemas.openxmlformats.org/officeDocument/2006/math" xmlns:v="urn:schemas-microsoft-com:vml" xmlns:w10="urn:schemas-microsoft-com:office:word" xmlns:w="http://schemas.openxmlformats.org/wordprocessingml/2006/main" xmlns:w14="http://schemas.microsoft.com/office/word/2010/wordml" xmlns:w15="http://schemas.microsoft.com/office/word/2012/wordml" xmlns:w16se="http://schemas.microsoft.com/office/word/2015/wordml/symex" xmlns:sl="http://schemas.openxmlformats.org/schemaLibrary/2006/main" mc:Ignorable="w14 w15 w16se">
-  <w:defaultTabStop w:val="720"/>
-  <w:characterSpacingControl w:val="doNotCompress"/>
-  <w:compat>
-    <w:useFELayout/>
-    <w:compatSetting w:name="compatibilityMode" w:uri="http://schemas.microsoft.com/office/word" w:val="12"/>
-  </w:compat>
-  <w:rsids>
-    <w:rsidRoot w:val="00D13891"/>
-    <w:rsid w:val="00481B81"/>
-    <w:rsid w:val="00D13891"/>
-  </w:rsids>
-  <m:mathPr>
-    <m:mathFont m:val="Cambria Math"/>
-    <m:brkBin m:val="before"/>
-    <m:brkBinSub m:val="--"/>
-    <m:smallFrac m:val="0"/>
-    <m:dispDef/>
-    <m:lMargin m:val="0"/>
-    <m:rMargin m:val="0"/>
-    <m:defJc m:val="centerGroup"/>
-    <m:wrapIndent m:val="1440"/>
-    <m:intLim m:val="subSup"/>
-    <m:naryLim m:val="undOvr"/>
-  </m:mathPr>
-  <w:themeFontLang w:val="en-GB"/>
-  <w:clrSchemeMapping w:bg1="light1" w:t1="dark1" w:bg2="light2" w:t2="dark2" w:accent1="accent1" w:accent2="accent2" w:accent3="accent3" w:accent4="accent4" w:accent5="accent5" w:accent6="accent6" w:hyperlink="hyperlink" w:followedHyperlink="followedHyperlink"/>
-  <w:decimalSymbol w:val="."/>
-  <w:listSeparator w:val=","/>
-</w:settings>
-</file>
-
-<file path=word/glossary/styles.xml><?xml version="1.0" encoding="utf-8"?>
-<w:styles xmlns:mc="http://schemas.openxmlformats.org/markup-compatibility/2006" xmlns:r="http://schemas.openxmlformats.org/officeDocument/2006/relationships" xmlns:w="http://schemas.openxmlformats.org/wordprocessingml/2006/main" xmlns:w14="http://schemas.microsoft.com/office/word/2010/wordml" xmlns:w15="http://schemas.microsoft.com/office/word/2012/wordml" xmlns:w16se="http://schemas.microsoft.com/office/word/2015/wordml/symex" mc:Ignorable="w14 w15 w16se">
-  <w:docDefaults>
-    <w:rPrDefault>
-      <w:rPr>
-        <w:rFonts w:asciiTheme="minorHAnsi" w:eastAsiaTheme="minorEastAsia" w:hAnsiTheme="minorHAnsi" w:cstheme="minorBidi"/>
-        <w:sz w:val="22"/>
-        <w:szCs w:val="22"/>
-        <w:lang w:val="en-GB" w:eastAsia="en-GB" w:bidi="ar-SA"/>
-      </w:rPr>
-    </w:rPrDefault>
-    <w:pPrDefault>
-      <w:pPr>
-        <w:spacing w:after="160" w:line="259" w:lineRule="auto"/>
-      </w:pPr>
-    </w:pPrDefault>
-  </w:docDefaults>
-  <w:latentStyles w:defLockedState="0" w:defUIPriority="99" w:defSemiHidden="0" w:defUnhideWhenUsed="0" w:defQFormat="0" w:count="371">
-    <w:lsdException w:name="Normal" w:uiPriority="0" w:qFormat="1"/>
-    <w:lsdException w:name="heading 1" w:uiPriority="9" w:qFormat="1"/>
-    <w:lsdException w:name="heading 2" w:semiHidden="1" w:uiPriority="9" w:unhideWhenUsed="1" w:qFormat="1"/>
-    <w:lsdException w:name="heading 3" w:semiHidden="1" w:uiPriority="9" w:unhideWhenUsed="1" w:qFormat="1"/>
-    <w:lsdException w:name="heading 4" w:semiHidden="1" w:uiPriority="9" w:unhideWhenUsed="1" w:qFormat="1"/>
-    <w:lsdException w:name="heading 5" w:semiHidden="1" w:uiPriority="9" w:unhideWhenUsed="1" w:qFormat="1"/>
-    <w:lsdException w:name="heading 6" w:semiHidden="1" w:uiPriority="9" w:unhideWhenUsed="1" w:qFormat="1"/>
-    <w:lsdException w:name="heading 7" w:semiHidden="1" w:uiPriority="9" w:unhideWhenUsed="1" w:qFormat="1"/>
-    <w:lsdException w:name="heading 8" w:semiHidden="1" w:uiPriority="9" w:unhideWhenUsed="1" w:qFormat="1"/>
-    <w:lsdException w:name="heading 9" w:semiHidden="1" w:uiPriority="9" w:unhideWhenUsed="1" w:qFormat="1"/>
-    <w:lsdException w:name="index 1" w:semiHidden="1" w:unhideWhenUsed="1"/>
-    <w:lsdException w:name="index 2" w:semiHidden="1" w:unhideWhenUsed="1"/>
-    <w:lsdException w:name="index 3" w:semiHidden="1" w:unhideWhenUsed="1"/>
-    <w:lsdException w:name="index 4" w:semiHidden="1" w:unhideWhenUsed="1"/>
-    <w:lsdException w:name="index 5" w:semiHidden="1" w:unhideWhenUsed="1"/>
-    <w:lsdException w:name="index 6" w:semiHidden="1" w:unhideWhenUsed="1"/>
-    <w:lsdException w:name="index 7" w:semiHidden="1" w:unhideWhenUsed="1"/>
-    <w:lsdException w:name="index 8" w:semiHidden="1" w:unhideWhenUsed="1"/>
-    <w:lsdException w:name="index 9" w:semiHidden="1" w:unhideWhenUsed="1"/>
-    <w:lsdException w:name="toc 1" w:semiHidden="1" w:uiPriority="39" w:unhideWhenUsed="1"/>
-    <w:lsdException w:name="toc 2" w:semiHidden="1" w:uiPriority="39" w:unhideWhenUsed="1"/>
-    <w:lsdException w:name="toc 3" w:semiHidden="1" w:uiPriority="39" w:unhideWhenUsed="1"/>
-    <w:lsdException w:name="toc 4" w:semiHidden="1" w:uiPriority="39" w:unhideWhenUsed="1"/>
-    <w:lsdException w:name="toc 5" w:semiHidden="1" w:uiPriority="39" w:unhideWhenUsed="1"/>
-    <w:lsdException w:name="toc 6" w:semiHidden="1" w:uiPriority="39" w:unhideWhenUsed="1"/>
-    <w:lsdException w:name="toc 7" w:semiHidden="1" w:uiPriority="39" w:unhideWhenUsed="1"/>
-    <w:lsdException w:name="toc 8" w:semiHidden="1" w:uiPriority="39" w:unhideWhenUsed="1"/>
-    <w:lsdException w:name="toc 9" w:semiHidden="1" w:uiPriority="39" w:unhideWhenUsed="1"/>
-    <w:lsdException w:name="Normal Indent" w:semiHidden="1" w:unhideWhenUsed="1"/>
-    <w:lsdException w:name="footnote text" w:semiHidden="1" w:unhideWhenUsed="1"/>
-    <w:lsdException w:name="annotation text" w:semiHidden="1" w:unhideWhenUsed="1"/>
-    <w:lsdException w:name="header" w:semiHidden="1" w:unhideWhenUsed="1"/>
-    <w:lsdException w:name="footer" w:semiHidden="1" w:unhideWhenUsed="1"/>
-    <w:lsdException w:name="index heading" w:semiHidden="1" w:unhideWhenUsed="1"/>
-    <w:lsdException w:name="caption" w:semiHidden="1" w:uiPriority="35" w:unhideWhenUsed="1" w:qFormat="1"/>
-    <w:lsdException w:name="table of figures" w:semiHidden="1" w:unhideWhenUsed="1"/>
-    <w:lsdException w:name="envelope address" w:semiHidden="1" w:unhideWhenUsed="1"/>
-    <w:lsdException w:name="envelope return" w:semiHidden="1" w:unhideWhenUsed="1"/>
-    <w:lsdException w:name="footnote reference" w:semiHidden="1" w:unhideWhenUsed="1"/>
-    <w:lsdException w:name="annotation reference" w:semiHidden="1" w:unhideWhenUsed="1"/>
-    <w:lsdException w:name="line number" w:semiHidden="1" w:unhideWhenUsed="1"/>
-    <w:lsdException w:name="page number" w:semiHidden="1" w:unhideWhenUsed="1"/>
-    <w:lsdException w:name="endnote reference" w:semiHidden="1" w:unhideWhenUsed="1"/>
-    <w:lsdException w:name="endnote text" w:semiHidden="1" w:unhideWhenUsed="1"/>
-    <w:lsdException w:name="table of authorities" w:semiHidden="1" w:unhideWhenUsed="1"/>
-    <w:lsdException w:name="macro" w:semiHidden="1" w:unhideWhenUsed="1"/>
-    <w:lsdException w:name="toa heading" w:semiHidden="1" w:unhideWhenUsed="1"/>
-    <w:lsdException w:name="List" w:semiHidden="1" w:unhideWhenUsed="1"/>
-    <w:lsdException w:name="List Bullet" w:semiHidden="1" w:unhideWhenUsed="1"/>
-    <w:lsdException w:name="List Number" w:semiHidden="1" w:unhideWhenUsed="1"/>
-    <w:lsdException w:name="List 2" w:semiHidden="1" w:unhideWhenUsed="1"/>
-    <w:lsdException w:name="List 3" w:semiHidden="1" w:unhideWhenUsed="1"/>
-    <w:lsdException w:name="List 4" w:semiHidden="1" w:unhideWhenUsed="1"/>
-    <w:lsdException w:name="List 5" w:semiHidden="1" w:unhideWhenUsed="1"/>
-    <w:lsdException w:name="List Bullet 2" w:semiHidden="1" w:unhideWhenUsed="1"/>
-    <w:lsdException w:name="List Bullet 3" w:semiHidden="1" w:unhideWhenUsed="1"/>
-    <w:lsdException w:name="List Bullet 4" w:semiHidden="1" w:unhideWhenUsed="1"/>
-    <w:lsdException w:name="List Bullet 5" w:semiHidden="1" w:unhideWhenUsed="1"/>
-    <w:lsdException w:name="List Number 2" w:semiHidden="1" w:unhideWhenUsed="1"/>
-    <w:lsdException w:name="List Number 3" w:semiHidden="1" w:unhideWhenUsed="1"/>
-    <w:lsdException w:name="List Number 4" w:semiHidden="1" w:unhideWhenUsed="1"/>
-    <w:lsdException w:name="List Number 5" w:semiHidden="1" w:unhideWhenUsed="1"/>
-    <w:lsdException w:name="Title" w:uiPriority="10" w:qFormat="1"/>
-    <w:lsdException w:name="Closing" w:semiHidden="1" w:unhideWhenUsed="1"/>
-    <w:lsdException w:name="Signature" w:semiHidden="1" w:unhideWhenUsed="1"/>
-    <w:lsdException w:name="Default Paragraph Font" w:semiHidden="1" w:uiPriority="1" w:unhideWhenUsed="1"/>
-    <w:lsdException w:name="Body Text" w:semiHidden="1" w:unhideWhenUsed="1"/>
-    <w:lsdException w:name="Body Text Indent" w:semiHidden="1" w:unhideWhenUsed="1"/>
-    <w:lsdException w:name="List Continue" w:semiHidden="1" w:unhideWhenUsed="1"/>
-    <w:lsdException w:name="List Continue 2" w:semiHidden="1" w:unhideWhenUsed="1"/>
-    <w:lsdException w:name="List Continue 3" w:semiHidden="1" w:unhideWhenUsed="1"/>
-    <w:lsdException w:name="List Continue 4" w:semiHidden="1" w:unhideWhenUsed="1"/>
-    <w:lsdException w:name="List Continue 5" w:semiHidden="1" w:unhideWhenUsed="1"/>
-    <w:lsdException w:name="Message Header" w:semiHidden="1" w:unhideWhenUsed="1"/>
-    <w:lsdException w:name="Subtitle" w:uiPriority="11" w:qFormat="1"/>
-    <w:lsdException w:name="Salutation" w:semiHidden="1" w:unhideWhenUsed="1"/>
-    <w:lsdException w:name="Date" w:semiHidden="1" w:unhideWhenUsed="1"/>
-    <w:lsdException w:name="Body Text First Indent" w:semiHidden="1" w:unhideWhenUsed="1"/>
-    <w:lsdException w:name="Body Text First Indent 2" w:semiHidden="1" w:unhideWhenUsed="1"/>
-    <w:lsdException w:name="Note Heading" w:semiHidden="1" w:unhideWhenUsed="1"/>
-    <w:lsdException w:name="Body Text 2" w:semiHidden="1" w:unhideWhenUsed="1"/>
-    <w:lsdException w:name="Body Text 3" w:semiHidden="1" w:unhideWhenUsed="1"/>
-    <w:lsdException w:name="Body Text Indent 2" w:semiHidden="1" w:unhideWhenUsed="1"/>
-    <w:lsdException w:name="Body Text Indent 3" w:semiHidden="1" w:unhideWhenUsed="1"/>
-    <w:lsdException w:name="Block Text" w:semiHidden="1" w:unhideWhenUsed="1"/>
-    <w:lsdException w:name="Hyperlink" w:semiHidden="1" w:unhideWhenUsed="1"/>
-    <w:lsdException w:name="FollowedHyperlink" w:semiHidden="1" w:unhideWhenUsed="1"/>
-    <w:lsdException w:name="Strong" w:uiPriority="22" w:qFormat="1"/>
-    <w:lsdException w:name="Emphasis" w:uiPriority="20" w:qFormat="1"/>
-    <w:lsdException w:name="Document Map" w:semiHidden="1" w:unhideWhenUsed="1"/>
-    <w:lsdException w:name="Plain Text" w:semiHidden="1" w:unhideWhenUsed="1"/>
-    <w:lsdException w:name="E-mail Signature" w:semiHidden="1" w:unhideWhenUsed="1"/>
-    <w:lsdException w:name="HTML Top of Form" w:semiHidden="1" w:unhideWhenUsed="1"/>
-    <w:lsdException w:name="HTML Bottom of Form" w:semiHidden="1" w:unhideWhenUsed="1"/>
-    <w:lsdException w:name="Normal (Web)" w:semiHidden="1" w:unhideWhenUsed="1"/>
-    <w:lsdException w:name="HTML Acronym" w:semiHidden="1" w:unhideWhenUsed="1"/>
-    <w:lsdException w:name="HTML Address" w:semiHidden="1" w:unhideWhenUsed="1"/>
-    <w:lsdException w:name="HTML Cite" w:semiHidden="1" w:unhideWhenUsed="1"/>
-    <w:lsdException w:name="HTML Code" w:semiHidden="1" w:unhideWhenUsed="1"/>
-    <w:lsdException w:name="HTML Definition" w:semiHidden="1" w:unhideWhenUsed="1"/>
-    <w:lsdException w:name="HTML Keyboard" w:semiHidden="1" w:unhideWhenUsed="1"/>
-    <w:lsdException w:name="HTML Preformatted" w:semiHidden="1" w:unhideWhenUsed="1"/>
-    <w:lsdException w:name="HTML Sample" w:semiHidden="1" w:unhideWhenUsed="1"/>
-    <w:lsdException w:name="HTML Typewriter" w:semiHidden="1" w:unhideWhenUsed="1"/>
-    <w:lsdException w:name="HTML Variable" w:semiHidden="1" w:unhideWhenUsed="1"/>
-    <w:lsdException w:name="Normal Table" w:semiHidden="1" w:unhideWhenUsed="1"/>
-    <w:lsdException w:name="annotation subject" w:semiHidden="1" w:unhideWhenUsed="1"/>
-    <w:lsdException w:name="No List" w:semiHidden="1" w:unhideWhenUsed="1"/>
-    <w:lsdException w:name="Outline List 1" w:semiHidden="1" w:unhideWhenUsed="1"/>
-    <w:lsdException w:name="Outline List 2" w:semiHidden="1" w:unhideWhenUsed="1"/>
-    <w:lsdException w:name="Outline List 3" w:semiHidden="1" w:unhideWhenUsed="1"/>
-    <w:lsdException w:name="Table Simple 1" w:semiHidden="1" w:unhideWhenUsed="1"/>
-    <w:lsdException w:name="Table Simple 2" w:semiHidden="1" w:unhideWhenUsed="1"/>
-    <w:lsdException w:name="Table Simple 3" w:semiHidden="1" w:unhideWhenUsed="1"/>
-    <w:lsdException w:name="Table Classic 1" w:semiHidden="1" w:unhideWhenUsed="1"/>
-    <w:lsdException w:name="Table Classic 2" w:semiHidden="1" w:unhideWhenUsed="1"/>
-    <w:lsdException w:name="Table Classic 3" w:semiHidden="1" w:unhideWhenUsed="1"/>
-    <w:lsdException w:name="Table Classic 4" w:semiHidden="1" w:unhideWhenUsed="1"/>
-    <w:lsdException w:name="Table Colorful 1" w:semiHidden="1" w:unhideWhenUsed="1"/>
-    <w:lsdException w:name="Table Colorful 2" w:semiHidden="1" w:unhideWhenUsed="1"/>
-    <w:lsdException w:name="Table Colorful 3" w:semiHidden="1" w:unhideWhenUsed="1"/>
-    <w:lsdException w:name="Table Columns 1" w:semiHidden="1" w:unhideWhenUsed="1"/>
-    <w:lsdException w:name="Table Columns 2" w:semiHidden="1" w:unhideWhenUsed="1"/>
-    <w:lsdException w:name="Table Columns 3" w:semiHidden="1" w:unhideWhenUsed="1"/>
-    <w:lsdException w:name="Table Columns 4" w:semiHidden="1" w:unhideWhenUsed="1"/>
-    <w:lsdException w:name="Table Columns 5" w:semiHidden="1" w:unhideWhenUsed="1"/>
-    <w:lsdException w:name="Table Grid 1" w:semiHidden="1" w:unhideWhenUsed="1"/>
-    <w:lsdException w:name="Table Grid 2" w:semiHidden="1" w:unhideWhenUsed="1"/>
-    <w:lsdException w:name="Table Grid 3" w:semiHidden="1" w:unhideWhenUsed="1"/>
-    <w:lsdException w:name="Table Grid 4" w:semiHidden="1" w:unhideWhenUsed="1"/>
-    <w:lsdException w:name="Table Grid 5" w:semiHidden="1" w:unhideWhenUsed="1"/>
-    <w:lsdException w:name="Table Grid 6" w:semiHidden="1" w:unhideWhenUsed="1"/>
-    <w:lsdException w:name="Table Grid 7" w:semiHidden="1" w:unhideWhenUsed="1"/>
-    <w:lsdException w:name="Table Grid 8" w:semiHidden="1" w:unhideWhenUsed="1"/>
-    <w:lsdException w:name="Table List 1" w:semiHidden="1" w:unhideWhenUsed="1"/>
-    <w:lsdException w:name="Table List 2" w:semiHidden="1" w:unhideWhenUsed="1"/>
-    <w:lsdException w:name="Table List 3" w:semiHidden="1" w:unhideWhenUsed="1"/>
-    <w:lsdException w:name="Table List 4" w:semiHidden="1" w:unhideWhenUsed="1"/>
-    <w:lsdException w:name="Table List 5" w:semiHidden="1" w:unhideWhenUsed="1"/>
-    <w:lsdException w:name="Table List 6" w:semiHidden="1" w:unhideWhenUsed="1"/>
-    <w:lsdException w:name="Table List 7" w:semiHidden="1" w:unhideWhenUsed="1"/>
-    <w:lsdException w:name="Table List 8" w:semiHidden="1" w:unhideWhenUsed="1"/>
-    <w:lsdException w:name="Table 3D effects 1" w:semiHidden="1" w:unhideWhenUsed="1"/>
-    <w:lsdException w:name="Table 3D effects 2" w:semiHidden="1" w:unhideWhenUsed="1"/>
-    <w:lsdException w:name="Table 3D effects 3" w:semiHidden="1" w:unhideWhenUsed="1"/>
-    <w:lsdException w:name="Table Contemporary" w:semiHidden="1" w:unhideWhenUsed="1"/>
-    <w:lsdException w:name="Table Elegant" w:semiHidden="1" w:unhideWhenUsed="1"/>
-    <w:lsdException w:name="Table Professional" w:semiHidden="1" w:unhideWhenUsed="1"/>
-    <w:lsdException w:name="Table Subtle 1" w:semiHidden="1" w:unhideWhenUsed="1"/>
-    <w:lsdException w:name="Table Subtle 2" w:semiHidden="1" w:unhideWhenUsed="1"/>
-    <w:lsdException w:name="Table Web 1" w:semiHidden="1" w:unhideWhenUsed="1"/>
-    <w:lsdException w:name="Table Web 2" w:semiHidden="1" w:unhideWhenUsed="1"/>
-    <w:lsdException w:name="Table Web 3" w:semiHidden="1" w:unhideWhenUsed="1"/>
-    <w:lsdException w:name="Balloon Text" w:semiHidden="1" w:unhideWhenUsed="1"/>
-    <w:lsdException w:name="Table Grid" w:uiPriority="39"/>
-    <w:lsdException w:name="Table Theme" w:semiHidden="1" w:unhideWhenUsed="1"/>
-    <w:lsdException w:name="Placeholder Text" w:semiHidden="1"/>
-    <w:lsdException w:name="No Spacing" w:uiPriority="1" w:qFormat="1"/>
-    <w:lsdException w:name="Light Shading" w:uiPriority="60"/>
-    <w:lsdException w:name="Light List" w:uiPriority="61"/>
-    <w:lsdException w:name="Light Grid" w:uiPriority="62"/>
-    <w:lsdException w:name="Medium Shading 1" w:uiPriority="63"/>
-    <w:lsdException w:name="Medium Shading 2" w:uiPriority="64"/>
-    <w:lsdException w:name="Medium List 1" w:uiPriority="65"/>
-    <w:lsdException w:name="Medium List 2" w:uiPriority="66"/>
-    <w:lsdException w:name="Medium Grid 1" w:uiPriority="67"/>
-    <w:lsdException w:name="Medium Grid 2" w:uiPriority="68"/>
-    <w:lsdException w:name="Medium Grid 3" w:uiPriority="69"/>
-    <w:lsdException w:name="Dark List" w:uiPriority="70"/>
-    <w:lsdException w:name="Colorful Shading" w:uiPriority="71"/>
-    <w:lsdException w:name="Colorful List" w:uiPriority="72"/>
-    <w:lsdException w:name="Colorful Grid" w:uiPriority="73"/>
-    <w:lsdException w:name="Light Shading Accent 1" w:uiPriority="60"/>
-    <w:lsdException w:name="Light List Accent 1" w:uiPriority="61"/>
-    <w:lsdException w:name="Light Grid Accent 1" w:uiPriority="62"/>
-    <w:lsdException w:name="Medium Shading 1 Accent 1" w:uiPriority="63"/>
-    <w:lsdException w:name="Medium Shading 2 Accent 1" w:uiPriority="64"/>
-    <w:lsdException w:name="Medium List 1 Accent 1" w:uiPriority="65"/>
-    <w:lsdException w:name="Revision" w:semiHidden="1"/>
-    <w:lsdException w:name="List Paragraph" w:uiPriority="34" w:qFormat="1"/>
-    <w:lsdException w:name="Quote" w:uiPriority="29" w:qFormat="1"/>
-    <w:lsdException w:name="Intense Quote" w:uiPriority="30" w:qFormat="1"/>
-    <w:lsdException w:name="Medium List 2 Accent 1" w:uiPriority="66"/>
-    <w:lsdException w:name="Medium Grid 1 Accent 1" w:uiPriority="67"/>
-    <w:lsdException w:name="Medium Grid 2 Accent 1" w:uiPriority="68"/>
-    <w:lsdException w:name="Medium Grid 3 Accent 1" w:uiPriority="69"/>
-    <w:lsdException w:name="Dark List Accent 1" w:uiPriority="70"/>
-    <w:lsdException w:name="Colorful Shading Accent 1" w:uiPriority="71"/>
-    <w:lsdException w:name="Colorful List Accent 1" w:uiPriority="72"/>
-    <w:lsdException w:name="Colorful Grid Accent 1" w:uiPriority="73"/>
-    <w:lsdException w:name="Light Shading Accent 2" w:uiPriority="60"/>
-    <w:lsdException w:name="Light List Accent 2" w:uiPriority="61"/>
-    <w:lsdException w:name="Light Grid Accent 2" w:uiPriority="62"/>
-    <w:lsdException w:name="Medium Shading 1 Accent 2" w:uiPriority="63"/>
-    <w:lsdException w:name="Medium Shading 2 Accent 2" w:uiPriority="64"/>
-    <w:lsdException w:name="Medium List 1 Accent 2" w:uiPriority="65"/>
-    <w:lsdException w:name="Medium List 2 Accent 2" w:uiPriority="66"/>
-    <w:lsdException w:name="Medium Grid 1 Accent 2" w:uiPriority="67"/>
-    <w:lsdException w:name="Medium Grid 2 Accent 2" w:uiPriority="68"/>
-    <w:lsdException w:name="Medium Grid 3 Accent 2" w:uiPriority="69"/>
-    <w:lsdException w:name="Dark List Accent 2" w:uiPriority="70"/>
-    <w:lsdException w:name="Colorful Shading Accent 2" w:uiPriority="71"/>
-    <w:lsdException w:name="Colorful List Accent 2" w:uiPriority="72"/>
-    <w:lsdException w:name="Colorful Grid Accent 2" w:uiPriority="73"/>
-    <w:lsdException w:name="Light Shading Accent 3" w:uiPriority="60"/>
-    <w:lsdException w:name="Light List Accent 3" w:uiPriority="61"/>
-    <w:lsdException w:name="Light Grid Accent 3" w:uiPriority="62"/>
-    <w:lsdException w:name="Medium Shading 1 Accent 3" w:uiPriority="63"/>
-    <w:lsdException w:name="Medium Shading 2 Accent 3" w:uiPriority="64"/>
-    <w:lsdException w:name="Medium List 1 Accent 3" w:uiPriority="65"/>
-    <w:lsdException w:name="Medium List 2 Accent 3" w:uiPriority="66"/>
-    <w:lsdException w:name="Medium Grid 1 Accent 3" w:uiPriority="67"/>
-    <w:lsdException w:name="Medium Grid 2 Accent 3" w:uiPriority="68"/>
-    <w:lsdException w:name="Medium Grid 3 Accent 3" w:uiPriority="69"/>
-    <w:lsdException w:name="Dark List Accent 3" w:uiPriority="70"/>
-    <w:lsdException w:name="Colorful Shading Accent 3" w:uiPriority="71"/>
-    <w:lsdException w:name="Colorful List Accent 3" w:uiPriority="72"/>
-    <w:lsdException w:name="Colorful Grid Accent 3" w:uiPriority="73"/>
-    <w:lsdException w:name="Light Shading Accent 4" w:uiPriority="60"/>
-    <w:lsdException w:name="Light List Accent 4" w:uiPriority="61"/>
-    <w:lsdException w:name="Light Grid Accent 4" w:uiPriority="62"/>
-    <w:lsdException w:name="Medium Shading 1 Accent 4" w:uiPriority="63"/>
-    <w:lsdException w:name="Medium Shading 2 Accent 4" w:uiPriority="64"/>
-    <w:lsdException w:name="Medium List 1 Accent 4" w:uiPriority="65"/>
-    <w:lsdException w:name="Medium List 2 Accent 4" w:uiPriority="66"/>
-    <w:lsdException w:name="Medium Grid 1 Accent 4" w:uiPriority="67"/>
-    <w:lsdException w:name="Medium Grid 2 Accent 4" w:uiPriority="68"/>
-    <w:lsdException w:name="Medium Grid 3 Accent 4" w:uiPriority="69"/>
-    <w:lsdException w:name="Dark List Accent 4" w:uiPriority="70"/>
-    <w:lsdException w:name="Colorful Shading Accent 4" w:uiPriority="71"/>
-    <w:lsdException w:name="Colorful List Accent 4" w:uiPriority="72"/>
-    <w:lsdException w:name="Colorful Grid Accent 4" w:uiPriority="73"/>
-    <w:lsdException w:name="Light Shading Accent 5" w:uiPriority="60"/>
-    <w:lsdException w:name="Light List Accent 5" w:uiPriority="61"/>
-    <w:lsdException w:name="Light Grid Accent 5" w:uiPriority="62"/>
-    <w:lsdException w:name="Medium Shading 1 Accent 5" w:uiPriority="63"/>
-    <w:lsdException w:name="Medium Shading 2 Accent 5" w:uiPriority="64"/>
-    <w:lsdException w:name="Medium List 1 Accent 5" w:uiPriority="65"/>
-    <w:lsdException w:name="Medium List 2 Accent 5" w:uiPriority="66"/>
-    <w:lsdException w:name="Medium Grid 1 Accent 5" w:uiPriority="67"/>
-    <w:lsdException w:name="Medium Grid 2 Accent 5" w:uiPriority="68"/>
-    <w:lsdException w:name="Medium Grid 3 Accent 5" w:uiPriority="69"/>
-    <w:lsdException w:name="Dark List Accent 5" w:uiPriority="70"/>
-    <w:lsdException w:name="Colorful Shading Accent 5" w:uiPriority="71"/>
-    <w:lsdException w:name="Colorful List Accent 5" w:uiPriority="72"/>
-    <w:lsdException w:name="Colorful Grid Accent 5" w:uiPriority="73"/>
-    <w:lsdException w:name="Light Shading Accent 6" w:uiPriority="60"/>
-    <w:lsdException w:name="Light List Accent 6" w:uiPriority="61"/>
-    <w:lsdException w:name="Light Grid Accent 6" w:uiPriority="62"/>
-    <w:lsdException w:name="Medium Shading 1 Accent 6" w:uiPriority="63"/>
-    <w:lsdException w:name="Medium Shading 2 Accent 6" w:uiPriority="64"/>
-    <w:lsdException w:name="Medium List 1 Accent 6" w:uiPriority="65"/>
-    <w:lsdException w:name="Medium List 2 Accent 6" w:uiPriority="66"/>
-    <w:lsdException w:name="Medium Grid 1 Accent 6" w:uiPriority="67"/>
-    <w:lsdException w:name="Medium Grid 2 Accent 6" w:uiPriority="68"/>
-    <w:lsdException w:name="Medium Grid 3 Accent 6" w:uiPriority="69"/>
-    <w:lsdException w:name="Dark List Accent 6" w:uiPriority="70"/>
-    <w:lsdException w:name="Colorful Shading Accent 6" w:uiPriority="71"/>
-    <w:lsdException w:name="Colorful List Accent 6" w:uiPriority="72"/>
-    <w:lsdException w:name="Colorful Grid Accent 6" w:uiPriority="73"/>
-    <w:lsdException w:name="Subtle Emphasis" w:uiPriority="19" w:qFormat="1"/>
-    <w:lsdException w:name="Intense Emphasis" w:uiPriority="21" w:qFormat="1"/>
-    <w:lsdException w:name="Subtle Reference" w:uiPriority="31" w:qFormat="1"/>
-    <w:lsdException w:name="Intense Reference" w:uiPriority="32" w:qFormat="1"/>
-    <w:lsdException w:name="Book Title" w:uiPriority="33" w:qFormat="1"/>
-    <w:lsdException w:name="Bibliography" w:semiHidden="1" w:uiPriority="37" w:unhideWhenUsed="1"/>
-    <w:lsdException w:name="TOC Heading" w:semiHidden="1" w:uiPriority="39" w:unhideWhenUsed="1" w:qFormat="1"/>
-    <w:lsdException w:name="Plain Table 1" w:uiPriority="41"/>
-    <w:lsdException w:name="Plain Table 2" w:uiPriority="42"/>
-    <w:lsdException w:name="Plain Table 3" w:uiPriority="43"/>
-    <w:lsdException w:name="Plain Table 4" w:uiPriority="44"/>
-    <w:lsdException w:name="Plain Table 5" w:uiPriority="45"/>
-    <w:lsdException w:name="Grid Table Light" w:uiPriority="40"/>
-    <w:lsdException w:name="Grid Table 1 Light" w:uiPriority="46"/>
-    <w:lsdException w:name="Grid Table 2" w:uiPriority="47"/>
-    <w:lsdException w:name="Grid Table 3" w:uiPriority="48"/>
-    <w:lsdException w:name="Grid Table 4" w:uiPriority="49"/>
-    <w:lsdException w:name="Grid Table 5 Dark" w:uiPriority="50"/>
-    <w:lsdException w:name="Grid Table 6 Colorful" w:uiPriority="51"/>
-    <w:lsdException w:name="Grid Table 7 Colorful" w:uiPriority="52"/>
-    <w:lsdException w:name="Grid Table 1 Light Accent 1" w:uiPriority="46"/>
-    <w:lsdException w:name="Grid Table 2 Accent 1" w:uiPriority="47"/>
-    <w:lsdException w:name="Grid Table 3 Accent 1" w:uiPriority="48"/>
-    <w:lsdException w:name="Grid Table 4 Accent 1" w:uiPriority="49"/>
-    <w:lsdException w:name="Grid Table 5 Dark Accent 1" w:uiPriority="50"/>
-    <w:lsdException w:name="Grid Table 6 Colorful Accent 1" w:uiPriority="51"/>
-    <w:lsdException w:name="Grid Table 7 Colorful Accent 1" w:uiPriority="52"/>
-    <w:lsdException w:name="Grid Table 1 Light Accent 2" w:uiPriority="46"/>
-    <w:lsdException w:name="Grid Table 2 Accent 2" w:uiPriority="47"/>
-    <w:lsdException w:name="Grid Table 3 Accent 2" w:uiPriority="48"/>
-    <w:lsdException w:name="Grid Table 4 Accent 2" w:uiPriority="49"/>
-    <w:lsdException w:name="Grid Table 5 Dark Accent 2" w:uiPriority="50"/>
-    <w:lsdException w:name="Grid Table 6 Colorful Accent 2" w:uiPriority="51"/>
-    <w:lsdException w:name="Grid Table 7 Colorful Accent 2" w:uiPriority="52"/>
-    <w:lsdException w:name="Grid Table 1 Light Accent 3" w:uiPriority="46"/>
-    <w:lsdException w:name="Grid Table 2 Accent 3" w:uiPriority="47"/>
-    <w:lsdException w:name="Grid Table 3 Accent 3" w:uiPriority="48"/>
-    <w:lsdException w:name="Grid Table 4 Accent 3" w:uiPriority="49"/>
-    <w:lsdException w:name="Grid Table 5 Dark Accent 3" w:uiPriority="50"/>
-    <w:lsdException w:name="Grid Table 6 Colorful Accent 3" w:uiPriority="51"/>
-    <w:lsdException w:name="Grid Table 7 Colorful Accent 3" w:uiPriority="52"/>
-    <w:lsdException w:name="Grid Table 1 Light Accent 4" w:uiPriority="46"/>
-    <w:lsdException w:name="Grid Table 2 Accent 4" w:uiPriority="47"/>
-    <w:lsdException w:name="Grid Table 3 Accent 4" w:uiPriority="48"/>
-    <w:lsdException w:name="Grid Table 4 Accent 4" w:uiPriority="49"/>
-    <w:lsdException w:name="Grid Table 5 Dark Accent 4" w:uiPriority="50"/>
-    <w:lsdException w:name="Grid Table 6 Colorful Accent 4" w:uiPriority="51"/>
-    <w:lsdException w:name="Grid Table 7 Colorful Accent 4" w:uiPriority="52"/>
-    <w:lsdException w:name="Grid Table 1 Light Accent 5" w:uiPriority="46"/>
-    <w:lsdException w:name="Grid Table 2 Accent 5" w:uiPriority="47"/>
-    <w:lsdException w:name="Grid Table 3 Accent 5" w:uiPriority="48"/>
-    <w:lsdException w:name="Grid Table 4 Accent 5" w:uiPriority="49"/>
-    <w:lsdException w:name="Grid Table 5 Dark Accent 5" w:uiPriority="50"/>
-    <w:lsdException w:name="Grid Table 6 Colorful Accent 5" w:uiPriority="51"/>
-    <w:lsdException w:name="Grid Table 7 Colorful Accent 5" w:uiPriority="52"/>
-    <w:lsdException w:name="Grid Table 1 Light Accent 6" w:uiPriority="46"/>
-    <w:lsdException w:name="Grid Table 2 Accent 6" w:uiPriority="47"/>
-    <w:lsdException w:name="Grid Table 3 Accent 6" w:uiPriority="48"/>
-    <w:lsdException w:name="Grid Table 4 Accent 6" w:uiPriority="49"/>
-    <w:lsdException w:name="Grid Table 5 Dark Accent 6" w:uiPriority="50"/>
-    <w:lsdException w:name="Grid Table 6 Colorful Accent 6" w:uiPriority="51"/>
-    <w:lsdException w:name="Grid Table 7 Colorful Accent 6" w:uiPriority="52"/>
-    <w:lsdException w:name="List Table 1 Light" w:uiPriority="46"/>
-    <w:lsdException w:name="List Table 2" w:uiPriority="47"/>
-    <w:lsdException w:name="List Table 3" w:uiPriority="48"/>
-    <w:lsdException w:name="List Table 4" w:uiPriority="49"/>
-    <w:lsdException w:name="List Table 5 Dark" w:uiPriority="50"/>
-    <w:lsdException w:name="List Table 6 Colorful" w:uiPriority="51"/>
-    <w:lsdException w:name="List Table 7 Colorful" w:uiPriority="52"/>
-    <w:lsdException w:name="List Table 1 Light Accent 1" w:uiPriority="46"/>
-    <w:lsdException w:name="List Table 2 Accent 1" w:uiPriority="47"/>
-    <w:lsdException w:name="List Table 3 Accent 1" w:uiPriority="48"/>
-    <w:lsdException w:name="List Table 4 Accent 1" w:uiPriority="49"/>
-    <w:lsdException w:name="List Table 5 Dark Accent 1" w:uiPriority="50"/>
-    <w:lsdException w:name="List Table 6 Colorful Accent 1" w:uiPriority="51"/>
-    <w:lsdException w:name="List Table 7 Colorful Accent 1" w:uiPriority="52"/>
-    <w:lsdException w:name="List Table 1 Light Accent 2" w:uiPriority="46"/>
-    <w:lsdException w:name="List Table 2 Accent 2" w:uiPriority="47"/>
-    <w:lsdException w:name="List Table 3 Accent 2" w:uiPriority="48"/>
-    <w:lsdException w:name="List Table 4 Accent 2" w:uiPriority="49"/>
-    <w:lsdException w:name="List Table 5 Dark Accent 2" w:uiPriority="50"/>
-    <w:lsdException w:name="List Table 6 Colorful Accent 2" w:uiPriority="51"/>
-    <w:lsdException w:name="List Table 7 Colorful Accent 2" w:uiPriority="52"/>
-    <w:lsdException w:name="List Table 1 Light Accent 3" w:uiPriority="46"/>
-    <w:lsdException w:name="List Table 2 Accent 3" w:uiPriority="47"/>
-    <w:lsdException w:name="List Table 3 Accent 3" w:uiPriority="48"/>
-    <w:lsdException w:name="List Table 4 Accent 3" w:uiPriority="49"/>
-    <w:lsdException w:name="List Table 5 Dark Accent 3" w:uiPriority="50"/>
-    <w:lsdException w:name="List Table 6 Colorful Accent 3" w:uiPriority="51"/>
-    <w:lsdException w:name="List Table 7 Colorful Accent 3" w:uiPriority="52"/>
-    <w:lsdException w:name="List Table 1 Light Accent 4" w:uiPriority="46"/>
-    <w:lsdException w:name="List Table 2 Accent 4" w:uiPriority="47"/>
-    <w:lsdException w:name="List Table 3 Accent 4" w:uiPriority="48"/>
-    <w:lsdException w:name="List Table 4 Accent 4" w:uiPriority="49"/>
-    <w:lsdException w:name="List Table 5 Dark Accent 4" w:uiPriority="50"/>
-    <w:lsdException w:name="List Table 6 Colorful Accent 4" w:uiPriority="51"/>
-    <w:lsdException w:name="List Table 7 Colorful Accent 4" w:uiPriority="52"/>
-    <w:lsdException w:name="List Table 1 Light Accent 5" w:uiPriority="46"/>
-    <w:lsdException w:name="List Table 2 Accent 5" w:uiPriority="47"/>
-    <w:lsdException w:name="List Table 3 Accent 5" w:uiPriority="48"/>
-    <w:lsdException w:name="List Table 4 Accent 5" w:uiPriority="49"/>
-    <w:lsdException w:name="List Table 5 Dark Accent 5" w:uiPriority="50"/>
-    <w:lsdException w:name="List Table 6 Colorful Accent 5" w:uiPriority="51"/>
-    <w:lsdException w:name="List Table 7 Colorful Accent 5" w:uiPriority="52"/>
-    <w:lsdException w:name="List Table 1 Light Accent 6" w:uiPriority="46"/>
-    <w:lsdException w:name="List Table 2 Accent 6" w:uiPriority="47"/>
-    <w:lsdException w:name="List Table 3 Accent 6" w:uiPriority="48"/>
-    <w:lsdException w:name="List Table 4 Accent 6" w:uiPriority="49"/>
-    <w:lsdException w:name="List Table 5 Dark Accent 6" w:uiPriority="50"/>
-    <w:lsdException w:name="List Table 6 Colorful Accent 6" w:uiPriority="51"/>
-    <w:lsdException w:name="List Table 7 Colorful Accent 6" w:uiPriority="52"/>
-  </w:latentStyles>
-  <w:style w:type="paragraph" w:default="1" w:styleId="Normal">
-    <w:name w:val="Normal"/>
-    <w:qFormat/>
-  </w:style>
-  <w:style w:type="character" w:default="1" w:styleId="DefaultParagraphFont">
-    <w:name w:val="Default Paragraph Font"/>
-    <w:uiPriority w:val="1"/>
-    <w:semiHidden/>
-    <w:unhideWhenUsed/>
-  </w:style>
-  <w:style w:type="table" w:default="1" w:styleId="TableNormal">
-    <w:name w:val="Normal Table"/>
-    <w:uiPriority w:val="99"/>
-    <w:semiHidden/>
-    <w:unhideWhenUsed/>
-    <w:tblPr>
-      <w:tblInd w:w="0" w:type="dxa"/>
-      <w:tblCellMar>
-        <w:top w:w="0" w:type="dxa"/>
-        <w:left w:w="108" w:type="dxa"/>
-        <w:bottom w:w="0" w:type="dxa"/>
-        <w:right w:w="108" w:type="dxa"/>
-      </w:tblCellMar>
-    </w:tblPr>
-  </w:style>
-  <w:style w:type="numbering" w:default="1" w:styleId="NoList">
-    <w:name w:val="No List"/>
-    <w:uiPriority w:val="99"/>
-    <w:semiHidden/>
-    <w:unhideWhenUsed/>
-  </w:style>
-</w:styles>
-</file>
-
-<file path=word/glossary/webSettings.xml><?xml version="1.0" encoding="utf-8"?>
-<w:webSettings xmlns:mc="http://schemas.openxmlformats.org/markup-compatibility/2006" xmlns:r="http://schemas.openxmlformats.org/officeDocument/2006/relationships" xmlns:w="http://schemas.openxmlformats.org/wordprocessingml/2006/main" xmlns:w14="http://schemas.microsoft.com/office/word/2010/wordml" xmlns:w15="http://schemas.microsoft.com/office/word/2012/wordml" xmlns:w16se="http://schemas.microsoft.com/office/word/2015/wordml/symex" mc:Ignorable="w14 w15 w16se"/>
-</file>
-
 <file path=word/theme/theme1.xml><?xml version="1.0" encoding="utf-8"?>
 <a:theme xmlns:a="http://schemas.openxmlformats.org/drawingml/2006/main" name="Office Theme">
   <a:themeElements>
@@ -1978,7 +1458,7 @@
 </file>
 
 <file path=customXml/itemProps1.xml><?xml version="1.0" encoding="utf-8"?>
-<ds:datastoreItem xmlns:ds="http://schemas.openxmlformats.org/officeDocument/2006/customXml" ds:itemID="{02504681-FCB1-4156-BF74-95FA8A97952A}">
+<ds:datastoreItem xmlns:ds="http://schemas.openxmlformats.org/officeDocument/2006/customXml" ds:itemID="{15A6B92B-F942-48C1-8A75-D0F8698D9E5F}">
   <ds:schemaRefs>
     <ds:schemaRef ds:uri="http://schemas.openxmlformats.org/officeDocument/2006/bibliography"/>
   </ds:schemaRefs>

</xml_diff>

<commit_message>
Fleshed out parts of the document and fixed grammar as per Matt's suggestions
</commit_message>
<xml_diff>
--- a/Sprint 2/Sprint Retrospective/SprintRetrospective.docx
+++ b/Sprint 2/Sprint Retrospective/SprintRetrospective.docx
@@ -64,19 +64,16 @@
         <w:t xml:space="preserve"> the end of the sprint, we were communicating quite well. The team knew what other people were working on and what </w:t>
       </w:r>
       <w:r>
-        <w:t>there are of expertise</w:t>
-      </w:r>
-      <w:r>
-        <w:t xml:space="preserve"> were</w:t>
-      </w:r>
-      <w:r>
-        <w:t xml:space="preserve"> which helped with the structure we were seemingly lacking</w:t>
-      </w:r>
-      <w:r>
-        <w:t>. This allowed us to ask questions</w:t>
-      </w:r>
-      <w:r>
-        <w:t xml:space="preserve"> to the right people.</w:t>
+        <w:t>their</w:t>
+      </w:r>
+      <w:r>
+        <w:t xml:space="preserve"> expertise</w:t>
+      </w:r>
+      <w:r>
+        <w:t xml:space="preserve"> w</w:t>
+      </w:r>
+      <w:r>
+        <w:t>as. This gave our group some structure and allowed us to communicate with the correct team members and their associated area.</w:t>
       </w:r>
     </w:p>
     <w:p/>
@@ -113,6 +110,9 @@
     <w:p>
       <w:r>
         <w:t>The pair programming almost felt natural as we helped each other out to problem solve our code.</w:t>
+      </w:r>
+      <w:r>
+        <w:t xml:space="preserve"> Even outside the video we worked together and gave support if one member was stuck on something specific.</w:t>
       </w:r>
     </w:p>
     <w:p/>
@@ -137,7 +137,11 @@
     </w:p>
     <w:p>
       <w:r>
-        <w:t xml:space="preserve">In addition to this, using story points added to the confusion of judging how long tasks would take in large part because it is tough to judge exactly the time per story point and every member will have a different number of story points that they can do in a set amount of time. So while team member A could output 1 story point per hour; team member could output 3 story points per hour, thus making it difficult when deciding how many story points it would take to complete the task – one could perhaps note down 6 story points from team member A or 2 story points from team member B, but in the our roles ended up being more flexible than first thought, as multiple people sometimes worked on the same task or another person ended up working on a task that we thought a different person would have worked on. </w:t>
+        <w:t xml:space="preserve">In addition to this, using story points added to the confusion of judging how long tasks would take in large part because it is tough to judge exactly the time per story point and every member will have a different number of story points that they can do in a set amount of time. So while team member A could output 1 story point per hour; team member could output 3 story points per hour, thus making it difficult when deciding how many story points it would take to complete the task – one could perhaps note down 6 story points from team member A or 2 story points from team member B, but in the our roles ended up being more flexible than first thought, as multiple people sometimes worked on the same task or </w:t>
+      </w:r>
+      <w:r>
+        <w:lastRenderedPageBreak/>
+        <w:t xml:space="preserve">another person ended up working on a task that we thought a different person would have worked on. </w:t>
       </w:r>
     </w:p>
     <w:p/>
@@ -268,16 +272,13 @@
       <w:r>
         <w:t xml:space="preserve"> One particular example of this from the feedback video was about scrum meeting notes (readme file) were updated directly on GitHub which pushed to the master branch which is not a good practice so those changes will be from now on pushed to a separate branch first then merged in to the master/dev branch.</w:t>
       </w:r>
-    </w:p>
-    <w:p/>
-    <w:p>
-      <w:r>
-        <w:t>From the video feedback it seemed like our scrum meetings were too much like reports and not enough like a proper discussion. This was in large part due to us being around each other all day so the meeting almost felt redundant when we knew what everyone was up to, so we will try to do a better job of turning the meeting into more of a discussion and actively present and talk about issues that have been encountered and features that have worked on/will be worked on. We will also try to make our meetings more concise because we went into too much detail about our features and additionally while talking we should update the status of tasks while looking at the product backlog/GitHub project view.</w:t>
-      </w:r>
       <w:bookmarkStart w:id="0" w:name="_GoBack"/>
       <w:bookmarkEnd w:id="0"/>
-      <w:r>
-        <w:t xml:space="preserve"> </w:t>
+    </w:p>
+    <w:p/>
+    <w:p>
+      <w:r>
+        <w:t xml:space="preserve">From the video feedback it seemed like our scrum meetings were too much like reports and not enough like a proper discussion. This was in large part due to us being around each other all day so the meeting almost felt redundant when we knew what everyone was up to, so we will try to do a better job of turning the meeting into more of a discussion and actively present and talk about issues that have been encountered and features that have worked on/will be worked on. We will also try to make our meetings more concise because we went into too much detail about our features and additionally while talking we should update the status of tasks while looking at the product backlog/GitHub project view. </w:t>
       </w:r>
     </w:p>
     <w:p/>
@@ -285,11 +286,9 @@
       <w:r>
         <w:t xml:space="preserve">The sprint </w:t>
       </w:r>
-      <w:proofErr w:type="spellStart"/>
-      <w:r>
-        <w:t>burndown</w:t>
-      </w:r>
-      <w:proofErr w:type="spellEnd"/>
+      <w:r>
+        <w:t>burn down</w:t>
+      </w:r>
       <w:r>
         <w:t xml:space="preserve"> chart needs to be modified because we were unsure of how it worked exactly (with regards to inputting values into the spreadsheet – how many story points remaining) so we will focus on adjusting the values in order to fix the chart which will be beneficial as it will show us the pacing of the first sprint, thereby telling us if we started too slow/fast, sped up/slowed down as the week went on etc. Though as noted in the above section we started off slowly as we had to do some research on certain elements of the project (e.g. Java Server Pages) and setting up the database and importing the database took longer than we first anticipated, so the product features ended up being neglected for the first couple of days.</w:t>
       </w:r>
@@ -1458,7 +1457,7 @@
 </file>
 
 <file path=customXml/itemProps1.xml><?xml version="1.0" encoding="utf-8"?>
-<ds:datastoreItem xmlns:ds="http://schemas.openxmlformats.org/officeDocument/2006/customXml" ds:itemID="{15A6B92B-F942-48C1-8A75-D0F8698D9E5F}">
+<ds:datastoreItem xmlns:ds="http://schemas.openxmlformats.org/officeDocument/2006/customXml" ds:itemID="{205B9594-8509-4C8C-AC42-AF18715A3B90}">
   <ds:schemaRefs>
     <ds:schemaRef ds:uri="http://schemas.openxmlformats.org/officeDocument/2006/bibliography"/>
   </ds:schemaRefs>

</xml_diff>